<commit_message>
update for the more deatils
</commit_message>
<xml_diff>
--- a/iot.docx
+++ b/iot.docx
@@ -185,702 +185,22 @@
     </w:p>
     <w:p>
       <w:r>
-        <w:t xml:space="preserve">Arduino与Raspberry Pi通过串口通信的方式实现通信，相互传输所需要的数据， Raspberry Pi将资源传于互联网上对应的接口，接口可以在互联网上被访问。 Laravel框架构架于服务器之上，将Raspbery Pi获取过来的数据存储于MySQL数 据，再以REST服务的方式共享数据，互联网上的其他设备便可以通过网络来访问 这些设备。Ajax用于将后台的数据以不需要刷新的方式传递到网站前台，通过 HighCharts框架显示给终端用户。</w:t>
-      </w:r>
-    </w:p>
-    <w:bookmarkStart w:id="28" w:name="网络服务设计"/>
-    <w:p>
-      <w:pPr>
-        <w:pStyle w:val="Heading2"/>
-      </w:pPr>
-      <w:r>
-        <w:t xml:space="preserve">网络服务设计</w:t>
-      </w:r>
-    </w:p>
-    <w:bookmarkEnd w:id="28"/>
-    <w:p>
-      <w:r>
-        <w:t xml:space="preserve">物联网的核心也就是网络服务，而网络服务在某种意义上来说，就是需要打造一 个多平台的通信协议，在使机器、家电、设备等连上计算机网络。基本的物联 网系统，不仅能控制设备，还可以在远程查看状态。而复杂的物联网系统可以让 互联网上的设备之间实现互联与通信，也就是物联网的最终目标所在——使物体与 物体之间的交互成为可能，不需要人为去干预。 设备在现实世界就是一种资源，在互联网上也应该是一种资源，互联网上的网页 就相当于是一种资源。</w:t>
-      </w:r>
-    </w:p>
-    <w:bookmarkStart w:id="29" w:name="硬件方案选择"/>
-    <w:p>
-      <w:pPr>
-        <w:pStyle w:val="Heading2"/>
-      </w:pPr>
-      <w:r>
-        <w:t xml:space="preserve">硬件方案选择</w:t>
-      </w:r>
-    </w:p>
-    <w:bookmarkEnd w:id="29"/>
-    <w:bookmarkStart w:id="30" w:name="单片机选择"/>
-    <w:p>
-      <w:pPr>
-        <w:pStyle w:val="Heading3"/>
-      </w:pPr>
-      <w:r>
-        <w:t xml:space="preserve">单片机选择</w:t>
-      </w:r>
-    </w:p>
-    <w:bookmarkEnd w:id="30"/>
-    <w:bookmarkStart w:id="31" w:name="arduino"/>
-    <w:p>
-      <w:pPr>
-        <w:pStyle w:val="Heading4"/>
-      </w:pPr>
-      <w:r>
-        <w:t xml:space="preserve">Arduino</w:t>
-      </w:r>
-    </w:p>
-    <w:bookmarkEnd w:id="31"/>
-    <w:p>
-      <w:r>
-        <w:t xml:space="preserve">Arduino，是一个开放源代码的单芯片微电脑，它使用了Atmel AVR单片机，采用 了基于开放源代码的软硬件平台，构建于开放源代码 simple I/O 接口板，并且 具有使用类似Java，C 语言的Processing/Wiring开发环境。 Arduino开发板封装了常用的库到开发环境中，可以让用户在开发产品时，将主 要注意力放置于所需要实现的功能上，而不是开发的过程中。在为Arduino写串 口程序时，我们只需要用Serial.begin(9600)以9600的速率初始化串口，而在往 串口发送数据时，可以用Serial.write(</w:t>
-      </w:r>
-      <w:r>
-        <w:t xml:space="preserve">‘</w:t>
-      </w:r>
-      <w:r>
-        <w:t xml:space="preserve">1</w:t>
-      </w:r>
-      <w:r>
-        <w:t xml:space="preserve">’</w:t>
-      </w:r>
-      <w:r>
-        <w:t xml:space="preserve">)的方式向串口发送字串’1’。</w:t>
-      </w:r>
-    </w:p>
-    <w:bookmarkStart w:id="32" w:name="section"/>
-    <w:p>
-      <w:pPr>
-        <w:pStyle w:val="Heading4"/>
-      </w:pPr>
-      <w:r>
-        <w:t xml:space="preserve">51</w:t>
-      </w:r>
-    </w:p>
-    <w:bookmarkEnd w:id="32"/>
-    <w:p>
-      <w:r>
-        <w:t xml:space="preserve">单片机</w:t>
-      </w:r>
-      <w:r>
-        <w:rPr>
-          <w:rStyle w:val="FootnoteRef"/>
-        </w:rPr>
-        <w:footnoteReference w:id="33"/>
-      </w:r>
-      <w:r>
-        <w:t xml:space="preserve">，又称微控制器，是把中央处理器、存储器、定时/计数器 （Timer/Counter）、各种输入输出接口等都集成在一块集成电路芯片上的微型 计算机。与应用在个人计算机中的通用型微处理器相比，它更强调自供应（不用 外接硬件）和节约成本。它的最大优点是体积小，可放在仪表内部，但存储量小， 输入输出接口简单，功能较低。</w:t>
-      </w:r>
-    </w:p>
-    <w:p>
-      <w:r>
-        <w:t xml:space="preserve">51单片机相较于Arduino开发板，不仅代码复杂，由于系统比较古老而不方便于 快速开发。</w:t>
-      </w:r>
-    </w:p>
-    <w:bookmarkStart w:id="34" w:name="软件方案选择"/>
-    <w:p>
-      <w:pPr>
-        <w:pStyle w:val="Heading2"/>
-      </w:pPr>
-      <w:r>
-        <w:t xml:space="preserve">软件方案选择</w:t>
-      </w:r>
-    </w:p>
-    <w:bookmarkEnd w:id="34"/>
-    <w:bookmarkStart w:id="35" w:name="数据通讯方式选择"/>
-    <w:p>
-      <w:pPr>
-        <w:pStyle w:val="Heading3"/>
-      </w:pPr>
-      <w:r>
-        <w:t xml:space="preserve">数据通讯方式选择</w:t>
-      </w:r>
-    </w:p>
-    <w:bookmarkEnd w:id="35"/>
-    <w:bookmarkStart w:id="36" w:name="rest"/>
-    <w:p>
-      <w:pPr>
-        <w:pStyle w:val="Heading4"/>
-      </w:pPr>
-      <w:r>
-        <w:t xml:space="preserve">REST</w:t>
-      </w:r>
-    </w:p>
-    <w:bookmarkEnd w:id="36"/>
-    <w:p>
-      <w:r>
-        <w:t xml:space="preserve">REST</w:t>
-      </w:r>
-      <w:r>
-        <w:rPr>
-          <w:rStyle w:val="FootnoteRef"/>
-        </w:rPr>
-        <w:footnoteReference w:id="37"/>
-      </w:r>
-      <w:r>
-        <w:t xml:space="preserve"> </w:t>
-      </w:r>
-      <w:r>
-        <w:t xml:space="preserve">从资源的角度来观察整个网络，分布在各处的资源由URI确定，而客户端的 应用通过URI来获取资源的表征。获得这些表征致使这些应用程序转变了其状态。 随着不断获取资源的表征，客户端应用不断地在转变着其状态，所谓表征状态转 移。</w:t>
-      </w:r>
-    </w:p>
-    <w:bookmarkStart w:id="38" w:name="soap"/>
-    <w:p>
-      <w:pPr>
-        <w:pStyle w:val="Heading4"/>
-      </w:pPr>
-      <w:r>
-        <w:t xml:space="preserve">SOAP</w:t>
-      </w:r>
-    </w:p>
-    <w:bookmarkEnd w:id="38"/>
-    <w:p>
-      <w:r>
-        <w:t xml:space="preserve">简单对象访问协议是交换数据的一种协议规范，使用在计算机网络Web服务中，交换带结构信息。SOAP为了简化网页服务器从XML数据库中提取数据时，节省去格式化页面时间，以及不同应用程序之间按照HTTP通信协议，遵从XML格式执行资料互换，使其抽象于语言实现、平台和硬件。</w:t>
-      </w:r>
-    </w:p>
-    <w:bookmarkStart w:id="39" w:name="数据通信格式选择"/>
-    <w:p>
-      <w:pPr>
-        <w:pStyle w:val="Heading3"/>
-      </w:pPr>
-      <w:r>
-        <w:t xml:space="preserve">数据通信格式选择</w:t>
-      </w:r>
-    </w:p>
-    <w:bookmarkEnd w:id="39"/>
-    <w:bookmarkStart w:id="40" w:name="json"/>
-    <w:p>
-      <w:pPr>
-        <w:pStyle w:val="Heading4"/>
-      </w:pPr>
-      <w:r>
-        <w:t xml:space="preserve">JSON</w:t>
-      </w:r>
-    </w:p>
-    <w:bookmarkEnd w:id="40"/>
-    <w:p>
-      <w:r>
-        <w:t xml:space="preserve">JSON</w:t>
-      </w:r>
-      <w:r>
-        <w:rPr>
-          <w:rStyle w:val="FootnoteRef"/>
-        </w:rPr>
-        <w:footnoteReference w:id="41"/>
-      </w:r>
-      <w:r>
-        <w:t xml:space="preserve">是一种轻量级的数据交换格式。 易于人阅读和编写。同时也易于机器解析和生成。 它基于JavaScript Programming Language, Standard ECMA-262 3rd Edition - December 1999的一个子集。 JSON采用完全独立于语言的文本格式，但是也使用了类似于C语言家族的习惯</w:t>
-      </w:r>
-      <w:r>
-        <w:rPr>
-          <w:rStyle w:val="FootnoteRef"/>
-        </w:rPr>
-        <w:footnoteReference w:id="42"/>
-      </w:r>
-      <w:r>
-        <w:t xml:space="preserve">。 这些特性使JSON成为理想的数据交换语言。 JSON相对于XML来说可以减少文件的大小，同时我们可以用于网站前端的数据通讯。</w:t>
-      </w:r>
-    </w:p>
-    <w:bookmarkStart w:id="43" w:name="xml"/>
-    <w:p>
-      <w:pPr>
-        <w:pStyle w:val="Heading4"/>
-      </w:pPr>
-      <w:r>
-        <w:t xml:space="preserve">XML</w:t>
-      </w:r>
-    </w:p>
-    <w:bookmarkEnd w:id="43"/>
-    <w:p>
-      <w:r>
-        <w:t xml:space="preserve">可扩展标记语言</w:t>
-      </w:r>
-      <w:r>
-        <w:rPr>
-          <w:rStyle w:val="FootnoteRef"/>
-        </w:rPr>
-        <w:footnoteReference w:id="44"/>
-      </w:r>
-      <w:r>
-        <w:t xml:space="preserve">，是一种标记语言。标记指计算机所能理解的信息符号，通过此种标记，计算机之间可以处理包含各种信息的文章等。如何定义这些标记，既可以选择国际通用的标记语言，比如HTML，也可以使用像XML这样由相关人士自由决定的标记语言，这就是语言的可扩展性。XML是从标准通用标记语言（SGML）中简化修改出来的。它主要用到的有可扩展标记语言、可扩展样式语言（XSL）、XBRL和XPath等。</w:t>
-      </w:r>
-    </w:p>
-    <w:p>
-      <w:r>
-        <w:t xml:space="preserve">XML具有良好的可读性，有着较好的库支持，从Java语言到其他语言，如Linux系统上libxml等对XML的支持比较好。</w:t>
-      </w:r>
-    </w:p>
-    <w:bookmarkStart w:id="45" w:name="网络服务方案选择"/>
-    <w:p>
-      <w:pPr>
-        <w:pStyle w:val="Heading2"/>
-      </w:pPr>
-      <w:r>
-        <w:t xml:space="preserve">网络服务方案选择</w:t>
-      </w:r>
-    </w:p>
-    <w:bookmarkEnd w:id="45"/>
-    <w:bookmarkStart w:id="46" w:name="语言选择"/>
-    <w:p>
-      <w:pPr>
-        <w:pStyle w:val="Heading3"/>
-      </w:pPr>
-      <w:r>
-        <w:t xml:space="preserve">语言选择</w:t>
-      </w:r>
-    </w:p>
-    <w:bookmarkEnd w:id="46"/>
-    <w:p>
-      <w:r>
-        <w:rPr>
-          <w:b/>
-        </w:rPr>
-        <w:t xml:space="preserve">PHP Laravel</w:t>
-      </w:r>
-    </w:p>
-    <w:p>
-      <w:r>
-        <w:t xml:space="preserve">PHP</w:t>
-      </w:r>
-      <w:r>
-        <w:t xml:space="preserve"> </w:t>
-      </w:r>
-      <w:r>
-        <w:rPr>
-          <w:rStyle w:val="FootnoteRef"/>
-        </w:rPr>
-        <w:footnoteReference w:id="47"/>
-      </w:r>
-      <w:r>
-        <w:t xml:space="preserve"> </w:t>
-      </w:r>
-      <w:r>
-        <w:t xml:space="preserve">是一种开源的通用计算机脚本语言，尤其适用于网络开发并可嵌入HTML中使用。PHP的语法借鉴吸收了C语言、Java和Perl等流行计算机语言的特点，易于一般程序员学习。PHP的主要目标是允许网络开发人员快速编写动态页面，但PHP也被用于其他很多领域。</w:t>
-      </w:r>
-    </w:p>
-    <w:p>
-      <w:r>
-        <w:rPr>
-          <w:b/>
-        </w:rPr>
-        <w:t xml:space="preserve">Laravel</w:t>
-      </w:r>
-    </w:p>
-    <w:p>
-      <w:r>
-        <w:t xml:space="preserve">Laravel是一套简洁、优雅的PHP Web开发框架。它可以让你从面条一样杂乱的代码中解脱出来；它可以帮你构建一个完美的网络APP，而且每行代码都可以简洁、富于表达力。</w:t>
-      </w:r>
-    </w:p>
-    <w:p>
-      <w:r>
-        <w:rPr>
-          <w:b/>
-        </w:rPr>
-        <w:t xml:space="preserve">Java Spring</w:t>
-      </w:r>
-    </w:p>
-    <w:p>
-      <w:r>
-        <w:rPr>
-          <w:b/>
-        </w:rPr>
-        <w:t xml:space="preserve">Java</w:t>
-      </w:r>
-    </w:p>
-    <w:p>
-      <w:r>
-        <w:t xml:space="preserve">Java是一种可以撰写跨平台应用软件的面向对象的程序设计语言，是由Sun Microsystems公司于1995年5月推出的Java程序设计语言。Java 技术具有卓越的通用性、高效性、平台移植性和安全性，广泛应用于个人PC、数据中心、游戏控制台、科学超级计算机、移动电话和互联网，同时拥有全球最大的开发者专业社群。在全球云计算和移动互联网的产业环境下，Java更具备了显著优势和广阔前景。</w:t>
-      </w:r>
-    </w:p>
-    <w:p>
-      <w:r>
-        <w:rPr>
-          <w:b/>
-        </w:rPr>
-        <w:t xml:space="preserve">Spring</w:t>
-      </w:r>
-    </w:p>
-    <w:p>
-      <w:r>
-        <w:t xml:space="preserve">Spring 也表示是一个开源框架，是为了解决企业应用程序开发复杂性由Rod Johnson创建的。框架的主要优势之一就是其分层架构，分层架构允许使用者选择使用哪一个组件，同时为 J2EE 应用程序开发提供集成的框架。Spring使用基本的JavaBean来完成以前只可能由EJB完成的事情。然而，Spring的用途不仅限于服务器端的开发。从简单性、可测试性和松耦合的角度而言，任何Java应用都可以从Spring中受益。</w:t>
-      </w:r>
-    </w:p>
-    <w:bookmarkStart w:id="48" w:name="其它"/>
-    <w:p>
-      <w:pPr>
-        <w:pStyle w:val="Heading2"/>
-      </w:pPr>
-      <w:r>
-        <w:t xml:space="preserve">其它</w:t>
-      </w:r>
-    </w:p>
-    <w:bookmarkEnd w:id="48"/>
-    <w:bookmarkStart w:id="49" w:name="数据通讯设备"/>
-    <w:p>
-      <w:pPr>
-        <w:pStyle w:val="Heading3"/>
-      </w:pPr>
-      <w:r>
-        <w:t xml:space="preserve">数据通讯设备</w:t>
-      </w:r>
-    </w:p>
-    <w:bookmarkEnd w:id="49"/>
-    <w:p>
-      <w:r>
-        <w:rPr>
-          <w:b/>
-        </w:rPr>
-        <w:t xml:space="preserve">Raspeberry PI</w:t>
-      </w:r>
-    </w:p>
-    <w:p>
-      <w:r>
-        <w:t xml:space="preserve">Raspberry Pi是一款针对电脑业余爱好者、教师、小学生以及小型企业等用户的迷你电脑，预装Linux系统，体积仅信用卡大小，搭载ARM架构处理器，运算性能和智能手机相仿。 在接口方面，Raspberry Pi提供了可供键鼠使用的USB接口，此外还有千兆以太网接口、SD卡扩展接口以及1个HDMI高清视频输出接口，可与显示器或者TV相连。</w:t>
-      </w:r>
-    </w:p>
-    <w:p>
-      <w:r>
-        <w:rPr>
-          <w:b/>
-        </w:rPr>
-        <w:t xml:space="preserve">Debian</w:t>
-      </w:r>
-    </w:p>
-    <w:p>
-      <w:r>
-        <w:t xml:space="preserve">广义的Debian是指一个致力于创建自由操作系统的合作组织及其作品，由于Debian项目众多内核分支中以Linux宏内核为主，而且 Debian开发者 所创建的操作系统中绝大部分基础工具来自于GNU工程 ，因此</w:t>
-      </w:r>
-      <w:r>
-        <w:t xml:space="preserve"> </w:t>
-      </w:r>
-      <w:r>
-        <w:t xml:space="preserve">“</w:t>
-      </w:r>
-      <w:r>
-        <w:t xml:space="preserve">Debian</w:t>
-      </w:r>
-      <w:r>
-        <w:t xml:space="preserve">”</w:t>
-      </w:r>
-      <w:r>
-        <w:t xml:space="preserve"> </w:t>
-      </w:r>
-      <w:r>
-        <w:t xml:space="preserve">常指Debian GNU/Linux。</w:t>
-      </w:r>
-    </w:p>
-    <w:p>
-      <w:r>
-        <w:rPr>
-          <w:b/>
-        </w:rPr>
-        <w:t xml:space="preserve">Linux</w:t>
-      </w:r>
-    </w:p>
-    <w:p>
-      <w:r>
-        <w:t xml:space="preserve">Linux是一套免费使用和自由传播的类Unix操作系统，是一个基于POSIX和UNIX的多用户、多任务、支持多线程和多CPU的操作系统。它能运行主要的UNIX工具软件、应用程序和网络协议。它支持32位和64位硬件。Linux继承了Unix以网络为核心的设计思想，是一个性能稳定的多用户网络操作系统。</w:t>
-      </w:r>
-    </w:p>
-    <w:bookmarkStart w:id="50" w:name="辅助语言选择"/>
-    <w:p>
-      <w:pPr>
-        <w:pStyle w:val="Heading2"/>
-      </w:pPr>
-      <w:r>
-        <w:t xml:space="preserve">辅助语言选择</w:t>
-      </w:r>
-    </w:p>
-    <w:bookmarkEnd w:id="50"/>
-    <w:p>
-      <w:r>
-        <w:rPr>
-          <w:b/>
-        </w:rPr>
-        <w:t xml:space="preserve">Python</w:t>
-      </w:r>
-      <w:r>
-        <w:t xml:space="preserve"> </w:t>
-      </w:r>
-      <w:r>
-        <w:t xml:space="preserve">Python, 是一种面向对象、直译式计算机程序设计语言，由Guido van Rossum于1989年底发明，第一个公开发行版发行于1991年。Python语法简洁而清晰，具有丰富和强大的类库。它常被昵称为胶水语言，它能够很轻松的把用其他语言制作的各种模块（尤其是C/C++）轻松地联结在一起。常见的一种应用情形是，使用python快速生成程序的原型（有时甚至是程序的最终界面），然后对其中有特别要求的部分，用更合适的语言改写，比如3D游戏中的图形渲染模块，速度要求非常高，就可以用C++重写。</w:t>
-      </w:r>
-    </w:p>
-    <w:p>
-      <w:r>
-        <w:rPr>
-          <w:b/>
-        </w:rPr>
-        <w:t xml:space="preserve">Ruby</w:t>
-      </w:r>
-    </w:p>
-    <w:p>
-      <w:r>
-        <w:t xml:space="preserve">Ruby，一种为简单快捷的面向对象编程（面向对象程序设计）而创的脚本语言，在20世纪90年代由日本人松本行弘（まつもとゆきひろ/Yukihiro Matsumoto）开发，遵守GPL协议和Ruby License。它的灵感与特性来自于 Perl、Smalltalk、Eiffel、Ada 以及 Lisp 语言。由 Ruby 语言本身还发展出了JRuby（Java 平台）、IronRuby（.NET 平台）等其他平台的 Ruby 语言替代品。Ruby的作者于1993年2月24日开始编写Ruby，直至1995年12月才正式公开发布于fj（新闻组）。因为Perl发音与6月诞生石pearl（珍珠）相同，因此Ruby以7月诞生石ruby（红宝石）命名。</w:t>
-      </w:r>
-    </w:p>
-    <w:p>
-      <w:r>
-        <w:t xml:space="preserve">Python相对于Ruby有着更好的跨平台能力，同时有理好的可读性，加之Ruby语言没有对串口通讯及Windows系统更好的支持。</w:t>
-      </w:r>
-    </w:p>
-    <w:bookmarkStart w:id="51" w:name="串口通信模块"/>
-    <w:p>
-      <w:pPr>
-        <w:pStyle w:val="Heading2"/>
-      </w:pPr>
-      <w:r>
-        <w:t xml:space="preserve">串口通信模块</w:t>
-      </w:r>
-    </w:p>
-    <w:bookmarkEnd w:id="51"/>
-    <w:p>
-      <w:r>
-        <w:rPr>
-          <w:b/>
-        </w:rPr>
-        <w:t xml:space="preserve">Pyserial</w:t>
-      </w:r>
-    </w:p>
-    <w:p>
-      <w:r>
-        <w:t xml:space="preserve">封装了串口通讯模块，支持Linux、Windows、BSD(可能支持所有支持POSIX的操作系统)，支持Jython(Java)和IconPython(.NET and Mono).</w:t>
-      </w:r>
-    </w:p>
-    <w:p>
-      <w:r>
-        <w:t xml:space="preserve">在使用PySerial之后，我们只需要</w:t>
-      </w:r>
-    </w:p>
-    <w:p>
-      <w:pPr>
-        <w:pStyle w:val="SourceCode"/>
-      </w:pPr>
-      <w:r>
-        <w:br w:type="textWrapping"/>
-      </w:r>
-      <w:r>
-        <w:rPr>
-          <w:rStyle w:val="NormalTok"/>
-        </w:rPr>
-        <w:t xml:space="preserve">    </w:t>
-      </w:r>
-      <w:r>
-        <w:rPr>
-          <w:rStyle w:val="NormalTok"/>
-        </w:rPr>
-        <w:t xml:space="preserve">ser=serial.Serial(</w:t>
-      </w:r>
-      <w:r>
-        <w:rPr>
-          <w:rStyle w:val="StringTok"/>
-        </w:rPr>
-        <w:t xml:space="preserve">"/dev/ttyACM0"</w:t>
-      </w:r>
-      <w:r>
-        <w:rPr>
-          <w:rStyle w:val="NormalTok"/>
-        </w:rPr>
-        <w:t xml:space="preserve">,</w:t>
-      </w:r>
-      <w:r>
-        <w:rPr>
-          <w:rStyle w:val="DecValTok"/>
-        </w:rPr>
-        <w:t xml:space="preserve">9600</w:t>
-      </w:r>
-      <w:r>
-        <w:rPr>
-          <w:rStyle w:val="NormalTok"/>
-        </w:rPr>
-        <w:t xml:space="preserve">)</w:t>
-      </w:r>
-      <w:r>
-        <w:br w:type="textWrapping"/>
-      </w:r>
-      <w:r>
-        <w:rPr>
-          <w:rStyle w:val="NormalTok"/>
-        </w:rPr>
-        <w:t xml:space="preserve">    </w:t>
-      </w:r>
-      <w:r>
-        <w:rPr>
-          <w:rStyle w:val="NormalTok"/>
-        </w:rPr>
-        <w:t xml:space="preserve">ser.write(</w:t>
-      </w:r>
-      <w:r>
-        <w:rPr>
-          <w:rStyle w:val="StringTok"/>
-        </w:rPr>
-        <w:t xml:space="preserve">"1"</w:t>
-      </w:r>
-      <w:r>
-        <w:rPr>
-          <w:rStyle w:val="NormalTok"/>
-        </w:rPr>
-        <w:t xml:space="preserve">)</w:t>
-      </w:r>
-    </w:p>
-    <w:p>
-      <w:r>
-        <w:t xml:space="preserve">就可以向串口发送一个字符1。</w:t>
-      </w:r>
-    </w:p>
-    <w:bookmarkStart w:id="52" w:name="网页通信"/>
-    <w:p>
-      <w:pPr>
-        <w:pStyle w:val="Heading2"/>
-      </w:pPr>
-      <w:r>
-        <w:t xml:space="preserve">网页通信</w:t>
-      </w:r>
-    </w:p>
-    <w:bookmarkEnd w:id="52"/>
-    <w:p>
-      <w:r>
-        <w:rPr>
-          <w:b/>
-        </w:rPr>
-        <w:t xml:space="preserve">Ajax</w:t>
-      </w:r>
-      <w:r>
-        <w:t xml:space="preserve"> </w:t>
-      </w:r>
-      <w:r>
-        <w:t xml:space="preserve">AJAX[^ajax]是由Jesse James Gaiiett创造的名词，是指一种创建交互式网页应用的网页开发技术。 系统主要用Ajax来实现实时温度显示，通过直接访问JSON数据的情况下，可以在不需要刷新页面的情况下直接读取数据。 [^ajax]:</w:t>
-      </w:r>
-      <w:r>
-        <w:t xml:space="preserve"> </w:t>
-      </w:r>
-      <w:r>
-        <w:t xml:space="preserve">“</w:t>
-      </w:r>
-      <w:r>
-        <w:t xml:space="preserve">Asynchronous JavaScript and XML</w:t>
-      </w:r>
-      <w:r>
-        <w:t xml:space="preserve">”</w:t>
-      </w:r>
-      <w:r>
-        <w:t xml:space="preserve">（异步JavaScript和XML)</w:t>
-      </w:r>
-    </w:p>
-    <w:bookmarkStart w:id="53" w:name="数据可视化框架选择"/>
-    <w:p>
-      <w:pPr>
-        <w:pStyle w:val="Heading2"/>
-      </w:pPr>
-      <w:r>
-        <w:t xml:space="preserve">数据可视化框架选择</w:t>
-      </w:r>
-    </w:p>
-    <w:bookmarkEnd w:id="53"/>
-    <w:p>
-      <w:r>
-        <w:rPr>
-          <w:b/>
-        </w:rPr>
-        <w:t xml:space="preserve">HighCharts</w:t>
-      </w:r>
-      <w:r>
-        <w:t xml:space="preserve"> </w:t>
-      </w:r>
-      <w:r>
-        <w:t xml:space="preserve">Highcharts 是一个用纯JavaScript编写的一个图表库， 能够很简单便捷的在web网站或是web应用程序添加有交互性的图表，并且免费提供给个人学习、个人网站和非商业用途使用。HighCharts支持的图表类型有曲线图、区域图、柱状图、饼状图、散状点图和综合图表。</w:t>
-      </w:r>
-      <w:r>
-        <w:t xml:space="preserve"> </w:t>
-      </w:r>
-      <w:r>
-        <w:rPr>
-          <w:b/>
-        </w:rPr>
-        <w:t xml:space="preserve">D3.js</w:t>
-      </w:r>
-    </w:p>
-    <w:bookmarkStart w:id="54" w:name="本地系统设计"/>
-    <w:p>
-      <w:pPr>
-        <w:pStyle w:val="Heading1"/>
-      </w:pPr>
-      <w:r>
-        <w:t xml:space="preserve">本地系统设计</w:t>
-      </w:r>
-    </w:p>
-    <w:bookmarkEnd w:id="54"/>
-    <w:bookmarkStart w:id="55" w:name="硬件设计"/>
-    <w:p>
-      <w:pPr>
-        <w:pStyle w:val="Heading2"/>
-      </w:pPr>
-      <w:r>
-        <w:t xml:space="preserve">硬件设计</w:t>
-      </w:r>
-    </w:p>
-    <w:bookmarkEnd w:id="55"/>
-    <w:bookmarkStart w:id="56" w:name="raspberry-pi"/>
-    <w:p>
-      <w:pPr>
-        <w:pStyle w:val="Heading3"/>
-      </w:pPr>
-      <w:r>
-        <w:t xml:space="preserve">Raspberry Pi</w:t>
-      </w:r>
-    </w:p>
-    <w:bookmarkEnd w:id="56"/>
-    <w:p>
-      <w:r>
-        <w:t xml:space="preserve">Raspberry Pi开发板与Arduino开发板，通过USB方口线连接。 Raspberry Pi可以直接运行Debian GNU/Linux系统，通过网线上网，并从服务器中读取数据，同时借由Python语言收发串口数据。 ###Arduino###</w:t>
-      </w:r>
-    </w:p>
-    <w:bookmarkStart w:id="57" w:name="软件设计"/>
-    <w:p>
-      <w:pPr>
-        <w:pStyle w:val="Heading2"/>
-      </w:pPr>
-      <w:r>
-        <w:t xml:space="preserve">软件设计</w:t>
-      </w:r>
-    </w:p>
-    <w:bookmarkEnd w:id="57"/>
-    <w:bookmarkStart w:id="58" w:name="arduino程序设计"/>
-    <w:p>
-      <w:pPr>
-        <w:pStyle w:val="Heading2"/>
-      </w:pPr>
-      <w:r>
-        <w:t xml:space="preserve">Arduino程序设计</w:t>
-      </w:r>
-    </w:p>
-    <w:bookmarkEnd w:id="58"/>
-    <w:p>
-      <w:r>
-        <w:t xml:space="preserve">Arduino部分硬件程序如下所示，主要负责从串口中读入数据，并用LED显示。 程序流程图如下所示</w:t>
-      </w:r>
-    </w:p>
-    <w:p>
-      <w:r>
         <w:drawing>
           <wp:inline>
-            <wp:extent cx="6286500" cy="3517900"/>
+            <wp:extent cx="5270500" cy="4330700"/>
             <wp:effectExtent b="0" l="0" r="0" t="0"/>
-            <wp:docPr descr="Arduino程序流程图" id="1" name="Picture"/>
+            <wp:docPr descr="系统框架图" id="1" name="Picture"/>
             <a:graphic>
               <a:graphicData uri="http://schemas.openxmlformats.org/drawingml/2006/picture">
                 <pic:pic>
                   <pic:nvPicPr>
-                    <pic:cNvPr descr="dot/arduino.png" id="0" name="Picture"/>
+                    <pic:cNvPr descr="dot/struct.png" id="0" name="Picture"/>
                     <pic:cNvPicPr>
                       <a:picLocks noChangeArrowheads="1" noChangeAspect="1"/>
                     </pic:cNvPicPr>
                   </pic:nvPicPr>
                   <pic:blipFill>
-                    <a:blip r:embed="rId59"/>
+                    <a:blip r:embed="rId28"/>
                     <a:stretch>
                       <a:fillRect/>
                     </a:stretch>
@@ -888,7 +208,7 @@
                   <pic:spPr bwMode="auto">
                     <a:xfrm>
                       <a:off x="0" y="0"/>
-                      <a:ext cx="6286500" cy="3517900"/>
+                      <a:ext cx="5270500" cy="4330700"/>
                     </a:xfrm>
                     <a:prstGeom prst="rect">
                       <a:avLst/>
@@ -912,11 +232,765 @@
         <w:pStyle w:val="ImageCaption"/>
       </w:pPr>
       <w:r>
+        <w:t xml:space="preserve">系统框架图</w:t>
+      </w:r>
+    </w:p>
+    <w:p>
+      <w:r>
+        <w:t xml:space="preserve">Arduino与Raspberry Pi通过串口通信的方式实现通信，相互传输所需要的数据， Raspberry Pi将资源传于互联网上对应的接口，接口可以在互联网上被访问。 Laravel框架构架于服务器之上，将Raspbery Pi获取过来的数据存储于MySQL数 据，再以REST服务的方式共享数据，互联网上的其他设备便可以通过网络来访问 这些设备。Ajax用于将后台的数据以不需要刷新的方式传递到网站前台，通过 HighCharts框架显示给终端用户。</w:t>
+      </w:r>
+    </w:p>
+    <w:bookmarkStart w:id="29" w:name="网络服务设计"/>
+    <w:p>
+      <w:pPr>
+        <w:pStyle w:val="Heading2"/>
+      </w:pPr>
+      <w:r>
+        <w:t xml:space="preserve">网络服务设计</w:t>
+      </w:r>
+    </w:p>
+    <w:bookmarkEnd w:id="29"/>
+    <w:p>
+      <w:r>
+        <w:t xml:space="preserve">物联网的核心也就是网络服务，而网络服务在某种意义上来说，就是需要打造一 个多平台的通信协议，在使机器、家电、设备等连上计算机网络。基本的物联 网系统，不仅能控制设备，还可以在远程查看状态。而复杂的物联网系统可以让 互联网上的设备之间实现互联与通信，也就是物联网的最终目标所在——使物体与 物体之间的交互成为可能，不需要人为去干预。</w:t>
+      </w:r>
+    </w:p>
+    <w:p>
+      <w:r>
+        <w:t xml:space="preserve">设备在现实世界就是一种资源，在互联网上也应该是一种资源，互联网上的网页 就相当于是一种资源。</w:t>
+      </w:r>
+    </w:p>
+    <w:bookmarkStart w:id="30" w:name="硬件方案选择"/>
+    <w:p>
+      <w:pPr>
+        <w:pStyle w:val="Heading2"/>
+      </w:pPr>
+      <w:r>
+        <w:t xml:space="preserve">硬件方案选择</w:t>
+      </w:r>
+    </w:p>
+    <w:bookmarkEnd w:id="30"/>
+    <w:bookmarkStart w:id="31" w:name="单片机选择"/>
+    <w:p>
+      <w:pPr>
+        <w:pStyle w:val="Heading3"/>
+      </w:pPr>
+      <w:r>
+        <w:t xml:space="preserve">单片机选择</w:t>
+      </w:r>
+    </w:p>
+    <w:bookmarkEnd w:id="31"/>
+    <w:bookmarkStart w:id="32" w:name="arduino"/>
+    <w:p>
+      <w:pPr>
+        <w:pStyle w:val="Heading4"/>
+      </w:pPr>
+      <w:r>
+        <w:t xml:space="preserve">Arduino</w:t>
+      </w:r>
+    </w:p>
+    <w:bookmarkEnd w:id="32"/>
+    <w:p>
+      <w:r>
+        <w:t xml:space="preserve">Arduino，是一个开放源代码的单芯片微电脑，它使用了Atmel AVR单片机，采用 了基于开放源代码的软硬件平台，构建于开放源代码 simple I/O 接口板，并且 具有使用类似Java，C 语言的Processing/Wiring开发环境。</w:t>
+      </w:r>
+    </w:p>
+    <w:p>
+      <w:r>
+        <w:t xml:space="preserve">Arduino开发板封装了常用的库到开发环境中，可以让用户在开发产品时，将主 要注意力放置于所需要实现的功能上，而不是开发的过程中。在为Arduino写串 口程序时，我们只需要用Serial.begin(9600)以9600的速率初始化串口，而在往 串口发送数据时，可以用Serial.write(</w:t>
+      </w:r>
+      <w:r>
+        <w:t xml:space="preserve">‘</w:t>
+      </w:r>
+      <w:r>
+        <w:t xml:space="preserve">1</w:t>
+      </w:r>
+      <w:r>
+        <w:t xml:space="preserve">’</w:t>
+      </w:r>
+      <w:r>
+        <w:t xml:space="preserve">)的方式向串口发送字串’1’。</w:t>
+      </w:r>
+    </w:p>
+    <w:bookmarkStart w:id="33" w:name="section"/>
+    <w:p>
+      <w:pPr>
+        <w:pStyle w:val="Heading4"/>
+      </w:pPr>
+      <w:r>
+        <w:t xml:space="preserve">51</w:t>
+      </w:r>
+    </w:p>
+    <w:bookmarkEnd w:id="33"/>
+    <w:p>
+      <w:r>
+        <w:t xml:space="preserve">单片机</w:t>
+      </w:r>
+      <w:r>
+        <w:rPr>
+          <w:rStyle w:val="FootnoteRef"/>
+        </w:rPr>
+        <w:footnoteReference w:id="34"/>
+      </w:r>
+      <w:r>
+        <w:t xml:space="preserve">，又称微控制器，是把中央处理器、存储器、定时/计数器 （Timer/Counter）、各种输入输出接口等都集成在一块集成电路芯片上的微型 计算机。与应用在个人计算机中的通用型微处理器相比，它更强调自供应（不用 外接硬件）和节约成本。它的最大优点是体积小，可放在仪表内部，但存储量小， 输入输出接口简单，功能较低。</w:t>
+      </w:r>
+    </w:p>
+    <w:p>
+      <w:r>
+        <w:t xml:space="preserve">51单片机相较于Arduino开发板，不仅代码复杂，由于系统比较古老而不方便于 快速开发。</w:t>
+      </w:r>
+    </w:p>
+    <w:bookmarkStart w:id="35" w:name="软件方案选择"/>
+    <w:p>
+      <w:pPr>
+        <w:pStyle w:val="Heading2"/>
+      </w:pPr>
+      <w:r>
+        <w:t xml:space="preserve">软件方案选择</w:t>
+      </w:r>
+    </w:p>
+    <w:bookmarkEnd w:id="35"/>
+    <w:bookmarkStart w:id="36" w:name="数据通讯方式选择"/>
+    <w:p>
+      <w:pPr>
+        <w:pStyle w:val="Heading3"/>
+      </w:pPr>
+      <w:r>
+        <w:t xml:space="preserve">数据通讯方式选择</w:t>
+      </w:r>
+    </w:p>
+    <w:bookmarkEnd w:id="36"/>
+    <w:bookmarkStart w:id="37" w:name="rest"/>
+    <w:p>
+      <w:pPr>
+        <w:pStyle w:val="Heading4"/>
+      </w:pPr>
+      <w:r>
+        <w:t xml:space="preserve">REST</w:t>
+      </w:r>
+    </w:p>
+    <w:bookmarkEnd w:id="37"/>
+    <w:p>
+      <w:r>
+        <w:t xml:space="preserve">REST</w:t>
+      </w:r>
+      <w:r>
+        <w:rPr>
+          <w:rStyle w:val="FootnoteRef"/>
+        </w:rPr>
+        <w:footnoteReference w:id="38"/>
+      </w:r>
+      <w:r>
+        <w:t xml:space="preserve"> </w:t>
+      </w:r>
+      <w:r>
+        <w:t xml:space="preserve">从资源的角度来观察整个网络，分布在各处的资源由URI确定，而客户端的 应用通过URI来获取资源的表征。获得这些表征致使这些应用程序转变了其状态。 随着不断获取资源的表征，客户端应用不断地在转变着其状态，所谓表征状态转 移。</w:t>
+      </w:r>
+    </w:p>
+    <w:bookmarkStart w:id="39" w:name="soap"/>
+    <w:p>
+      <w:pPr>
+        <w:pStyle w:val="Heading4"/>
+      </w:pPr>
+      <w:r>
+        <w:t xml:space="preserve">SOAP</w:t>
+      </w:r>
+    </w:p>
+    <w:bookmarkEnd w:id="39"/>
+    <w:p>
+      <w:r>
+        <w:t xml:space="preserve">简单对象访问协议是交换数据的一种协议规范，使用在计算机网络Web服务中，交换带结构信息。SOAP为了简化网页服务器从XML数据库中提取数据时，节省去格式化页面时间，以及不同应用程序之间按照HTTP通信协议，遵从XML格式执行资料互换，使其抽象于语言实现、平台和硬件。</w:t>
+      </w:r>
+    </w:p>
+    <w:bookmarkStart w:id="40" w:name="数据通信格式选择"/>
+    <w:p>
+      <w:pPr>
+        <w:pStyle w:val="Heading3"/>
+      </w:pPr>
+      <w:r>
+        <w:t xml:space="preserve">数据通信格式选择</w:t>
+      </w:r>
+    </w:p>
+    <w:bookmarkEnd w:id="40"/>
+    <w:bookmarkStart w:id="41" w:name="json"/>
+    <w:p>
+      <w:pPr>
+        <w:pStyle w:val="Heading4"/>
+      </w:pPr>
+      <w:r>
+        <w:t xml:space="preserve">JSON</w:t>
+      </w:r>
+    </w:p>
+    <w:bookmarkEnd w:id="41"/>
+    <w:p>
+      <w:r>
+        <w:t xml:space="preserve">JSON</w:t>
+      </w:r>
+      <w:r>
+        <w:rPr>
+          <w:rStyle w:val="FootnoteRef"/>
+        </w:rPr>
+        <w:footnoteReference w:id="42"/>
+      </w:r>
+      <w:r>
+        <w:t xml:space="preserve">是一种轻量级的数据交换格式。 易于人阅读和编写。同时也易于机器解析和生成。 它基于JavaScript Programming Language, Standard ECMA-262 3rd Edition - December 1999的一个子集。 JSON采用完全独立于语言的文本格式，但是也使用了类似于C语言家族的习惯</w:t>
+      </w:r>
+      <w:r>
+        <w:rPr>
+          <w:rStyle w:val="FootnoteRef"/>
+        </w:rPr>
+        <w:footnoteReference w:id="43"/>
+      </w:r>
+      <w:r>
+        <w:t xml:space="preserve">。 这些特性使JSON成为理想的数据交换语言。 JSON相对于XML来说可以减少文件的大小，同时我们可以用于网站前端的数据通讯。</w:t>
+      </w:r>
+    </w:p>
+    <w:bookmarkStart w:id="44" w:name="xml"/>
+    <w:p>
+      <w:pPr>
+        <w:pStyle w:val="Heading4"/>
+      </w:pPr>
+      <w:r>
+        <w:t xml:space="preserve">XML</w:t>
+      </w:r>
+    </w:p>
+    <w:bookmarkEnd w:id="44"/>
+    <w:p>
+      <w:r>
+        <w:t xml:space="preserve">可扩展标记语言</w:t>
+      </w:r>
+      <w:r>
+        <w:rPr>
+          <w:rStyle w:val="FootnoteRef"/>
+        </w:rPr>
+        <w:footnoteReference w:id="45"/>
+      </w:r>
+      <w:r>
+        <w:t xml:space="preserve">，是一种标记语言。标记指计算机所能理解的信息符号，通过此种标记，计算机之间可以处理包含各种信息的文章等。如何定义这些标记，既可以选择国际通用的标记语言，比如HTML，也可以使用像XML这样由相关人士自由决定的标记语言，这就是语言的可扩展性。XML是从标准通用标记语言（SGML）中简化修改出来的。它主要用到的有可扩展标记语言、可扩展样式语言（XSL）、XBRL和XPath等。</w:t>
+      </w:r>
+    </w:p>
+    <w:p>
+      <w:r>
+        <w:t xml:space="preserve">XML具有良好的可读性，有着较好的库支持，从Java语言到其他语言，如Linux系统上libxml等对XML的支持比较好。</w:t>
+      </w:r>
+    </w:p>
+    <w:bookmarkStart w:id="46" w:name="网络服务方案选择"/>
+    <w:p>
+      <w:pPr>
+        <w:pStyle w:val="Heading2"/>
+      </w:pPr>
+      <w:r>
+        <w:t xml:space="preserve">网络服务方案选择</w:t>
+      </w:r>
+    </w:p>
+    <w:bookmarkEnd w:id="46"/>
+    <w:bookmarkStart w:id="47" w:name="语言选择"/>
+    <w:p>
+      <w:pPr>
+        <w:pStyle w:val="Heading3"/>
+      </w:pPr>
+      <w:r>
+        <w:t xml:space="preserve">语言选择</w:t>
+      </w:r>
+    </w:p>
+    <w:bookmarkEnd w:id="47"/>
+    <w:p>
+      <w:r>
+        <w:rPr>
+          <w:b/>
+        </w:rPr>
+        <w:t xml:space="preserve">PHP Laravel</w:t>
+      </w:r>
+    </w:p>
+    <w:p>
+      <w:r>
+        <w:t xml:space="preserve">PHP</w:t>
+      </w:r>
+      <w:r>
+        <w:t xml:space="preserve"> </w:t>
+      </w:r>
+      <w:r>
+        <w:rPr>
+          <w:rStyle w:val="FootnoteRef"/>
+        </w:rPr>
+        <w:footnoteReference w:id="48"/>
+      </w:r>
+      <w:r>
+        <w:t xml:space="preserve"> </w:t>
+      </w:r>
+      <w:r>
+        <w:t xml:space="preserve">是一种开源的通用计算机脚本语言，尤其适用于网络开发并可嵌入HTML中使用。PHP的语法借鉴吸收了C语言、Java和Perl等流行计算机语言的特点，易于一般程序员学习。PHP的主要目标是允许网络开发人员快速编写动态页面，但PHP也被用于其他很多领域。</w:t>
+      </w:r>
+    </w:p>
+    <w:p>
+      <w:r>
+        <w:rPr>
+          <w:b/>
+        </w:rPr>
+        <w:t xml:space="preserve">Laravel</w:t>
+      </w:r>
+    </w:p>
+    <w:p>
+      <w:r>
+        <w:t xml:space="preserve">Laravel是一套简洁、优雅的PHP Web开发框架。它可以让你从面条一样杂乱的代码中解脱出来；它可以帮你构建一个完美的网络APP，而且每行代码都可以简洁、富于表达力。</w:t>
+      </w:r>
+    </w:p>
+    <w:p>
+      <w:r>
+        <w:rPr>
+          <w:b/>
+        </w:rPr>
+        <w:t xml:space="preserve">Java Spring</w:t>
+      </w:r>
+    </w:p>
+    <w:p>
+      <w:r>
+        <w:rPr>
+          <w:b/>
+        </w:rPr>
+        <w:t xml:space="preserve">Java</w:t>
+      </w:r>
+    </w:p>
+    <w:p>
+      <w:r>
+        <w:t xml:space="preserve">Java是一种可以撰写跨平台应用软件的面向对象的程序设计语言，是由Sun Microsystems公司于1995年5月推出的Java程序设计语言。Java 技术具有卓越的通用性、高效性、平台移植性和安全性，广泛应用于个人PC、数据中心、游戏控制台、科学超级计算机、移动电话和互联网，同时拥有全球最大的开发者专业社群。在全球云计算和移动互联网的产业环境下，Java更具备了显著优势和广阔前景。</w:t>
+      </w:r>
+    </w:p>
+    <w:p>
+      <w:r>
+        <w:rPr>
+          <w:b/>
+        </w:rPr>
+        <w:t xml:space="preserve">Spring</w:t>
+      </w:r>
+    </w:p>
+    <w:p>
+      <w:r>
+        <w:t xml:space="preserve">Spring 也表示是一个开源框架，是为了解决企业应用程序开发复杂性由Rod Johnson创建的。框架的主要优势之一就是其分层架构，分层架构允许使用者选择使用哪一个组件，同时为 J2EE 应用程序开发提供集成的框架。Spring使用基本的JavaBean来完成以前只可能由EJB完成的事情。然而，Spring的用途不仅限于服务器端的开发。从简单性、可测试性和松耦合的角度而言，任何Java应用都可以从Spring中受益。</w:t>
+      </w:r>
+    </w:p>
+    <w:bookmarkStart w:id="49" w:name="其它"/>
+    <w:p>
+      <w:pPr>
+        <w:pStyle w:val="Heading2"/>
+      </w:pPr>
+      <w:r>
+        <w:t xml:space="preserve">其它</w:t>
+      </w:r>
+    </w:p>
+    <w:bookmarkEnd w:id="49"/>
+    <w:bookmarkStart w:id="50" w:name="数据通讯设备"/>
+    <w:p>
+      <w:pPr>
+        <w:pStyle w:val="Heading3"/>
+      </w:pPr>
+      <w:r>
+        <w:t xml:space="preserve">数据通讯设备</w:t>
+      </w:r>
+    </w:p>
+    <w:bookmarkEnd w:id="50"/>
+    <w:p>
+      <w:r>
+        <w:rPr>
+          <w:b/>
+        </w:rPr>
+        <w:t xml:space="preserve">Raspeberry PI</w:t>
+      </w:r>
+    </w:p>
+    <w:p>
+      <w:r>
+        <w:t xml:space="preserve">Raspberry Pi是一款针对电脑业余爱好者、教师、小学生以及小型企业等用户的迷你电脑，预装Linux系统，体积仅信用卡大小，搭载ARM架构处理器，运算性能和智能手机相仿。 在接口方面，Raspberry Pi提供了可供键鼠使用的USB接口，此外还有千兆以太网接口、SD卡扩展接口以及1个HDMI高清视频输出接口，可与显示器或者TV相连。</w:t>
+      </w:r>
+    </w:p>
+    <w:p>
+      <w:r>
+        <w:rPr>
+          <w:b/>
+        </w:rPr>
+        <w:t xml:space="preserve">Debian</w:t>
+      </w:r>
+    </w:p>
+    <w:p>
+      <w:r>
+        <w:t xml:space="preserve">广义的Debian是指一个致力于创建自由操作系统的合作组织及其作品，由于Debian项目众多内核分支中以Linux宏内核为主，而且 Debian开发者 所创建的操作系统中绝大部分基础工具来自于GNU工程 ，因此</w:t>
+      </w:r>
+      <w:r>
+        <w:t xml:space="preserve"> </w:t>
+      </w:r>
+      <w:r>
+        <w:t xml:space="preserve">“</w:t>
+      </w:r>
+      <w:r>
+        <w:t xml:space="preserve">Debian</w:t>
+      </w:r>
+      <w:r>
+        <w:t xml:space="preserve">”</w:t>
+      </w:r>
+      <w:r>
+        <w:t xml:space="preserve"> </w:t>
+      </w:r>
+      <w:r>
+        <w:t xml:space="preserve">常指Debian GNU/Linux。</w:t>
+      </w:r>
+    </w:p>
+    <w:p>
+      <w:r>
+        <w:rPr>
+          <w:b/>
+        </w:rPr>
+        <w:t xml:space="preserve">Linux</w:t>
+      </w:r>
+    </w:p>
+    <w:p>
+      <w:r>
+        <w:t xml:space="preserve">Linux是一套免费使用和自由传播的类Unix操作系统，是一个基于POSIX和UNIX的多用户、多任务、支持多线程和多CPU的操作系统。它能运行主要的UNIX工具软件、应用程序和网络协议。它支持32位和64位硬件。Linux继承了Unix以网络为核心的设计思想，是一个性能稳定的多用户网络操作系统。</w:t>
+      </w:r>
+    </w:p>
+    <w:bookmarkStart w:id="51" w:name="辅助语言选择"/>
+    <w:p>
+      <w:pPr>
+        <w:pStyle w:val="Heading2"/>
+      </w:pPr>
+      <w:r>
+        <w:t xml:space="preserve">辅助语言选择</w:t>
+      </w:r>
+    </w:p>
+    <w:bookmarkEnd w:id="51"/>
+    <w:p>
+      <w:r>
+        <w:rPr>
+          <w:b/>
+        </w:rPr>
+        <w:t xml:space="preserve">Python</w:t>
+      </w:r>
+      <w:r>
+        <w:t xml:space="preserve"> </w:t>
+      </w:r>
+      <w:r>
+        <w:t xml:space="preserve">Python, 是一种面向对象、直译式计算机程序设计语言，由Guido van Rossum于1989年底发明，第一个公开发行版发行于1991年。Python语法简洁而清晰，具有丰富和强大的类库。它常被昵称为胶水语言，它能够很轻松的把用其他语言制作的各种模块（尤其是C/C++）轻松地联结在一起。常见的一种应用情形是，使用python快速生成程序的原型（有时甚至是程序的最终界面），然后对其中有特别要求的部分，用更合适的语言改写，比如3D游戏中的图形渲染模块，速度要求非常高，就可以用C++重写。</w:t>
+      </w:r>
+    </w:p>
+    <w:p>
+      <w:r>
+        <w:rPr>
+          <w:b/>
+        </w:rPr>
+        <w:t xml:space="preserve">Ruby</w:t>
+      </w:r>
+    </w:p>
+    <w:p>
+      <w:r>
+        <w:t xml:space="preserve">Ruby，一种为简单快捷的面向对象编程（面向对象程序设计）而创的脚本语言，在20世纪90年代由日本人松本行弘（まつもとゆきひろ/Yukihiro Matsumoto）开发，遵守GPL协议和Ruby License。它的灵感与特性来自于 Perl、Smalltalk、Eiffel、Ada 以及 Lisp 语言。由 Ruby 语言本身还发展出了JRuby（Java 平台）、IronRuby（.NET 平台）等其他平台的 Ruby 语言替代品。Ruby的作者于1993年2月24日开始编写Ruby，直至1995年12月才正式公开发布于fj（新闻组）。因为Perl发音与6月诞生石pearl（珍珠）相同，因此Ruby以7月诞生石ruby（红宝石）命名。</w:t>
+      </w:r>
+    </w:p>
+    <w:p>
+      <w:r>
+        <w:t xml:space="preserve">Python相对于Ruby有着更好的跨平台能力，同时有理好的可读性，加之Ruby语言没有对串口通讯及Windows系统更好的支持。</w:t>
+      </w:r>
+    </w:p>
+    <w:bookmarkStart w:id="52" w:name="串口通信模块"/>
+    <w:p>
+      <w:pPr>
+        <w:pStyle w:val="Heading2"/>
+      </w:pPr>
+      <w:r>
+        <w:t xml:space="preserve">串口通信模块</w:t>
+      </w:r>
+    </w:p>
+    <w:bookmarkEnd w:id="52"/>
+    <w:p>
+      <w:r>
+        <w:rPr>
+          <w:b/>
+        </w:rPr>
+        <w:t xml:space="preserve">Pyserial</w:t>
+      </w:r>
+    </w:p>
+    <w:p>
+      <w:r>
+        <w:t xml:space="preserve">封装了串口通讯模块，支持Linux、Windows、BSD(可能支持所有支持POSIX的操作系统)，支持Jython(Java)和IconPython(.NET and Mono).</w:t>
+      </w:r>
+    </w:p>
+    <w:p>
+      <w:r>
+        <w:t xml:space="preserve">在使用PySerial之后，我们只需要</w:t>
+      </w:r>
+    </w:p>
+    <w:p>
+      <w:pPr>
+        <w:pStyle w:val="SourceCode"/>
+      </w:pPr>
+      <w:r>
+        <w:rPr>
+          <w:rStyle w:val="NormalTok"/>
+        </w:rPr>
+        <w:t xml:space="preserve">    </w:t>
+      </w:r>
+      <w:r>
+        <w:rPr>
+          <w:rStyle w:val="NormalTok"/>
+        </w:rPr>
+        <w:t xml:space="preserve">ser=serial.Serial(</w:t>
+      </w:r>
+      <w:r>
+        <w:rPr>
+          <w:rStyle w:val="StringTok"/>
+        </w:rPr>
+        <w:t xml:space="preserve">"/dev/ttyACM0"</w:t>
+      </w:r>
+      <w:r>
+        <w:rPr>
+          <w:rStyle w:val="NormalTok"/>
+        </w:rPr>
+        <w:t xml:space="preserve">,</w:t>
+      </w:r>
+      <w:r>
+        <w:rPr>
+          <w:rStyle w:val="DecValTok"/>
+        </w:rPr>
+        <w:t xml:space="preserve">9600</w:t>
+      </w:r>
+      <w:r>
+        <w:rPr>
+          <w:rStyle w:val="NormalTok"/>
+        </w:rPr>
+        <w:t xml:space="preserve">)</w:t>
+      </w:r>
+      <w:r>
+        <w:br w:type="textWrapping"/>
+      </w:r>
+      <w:r>
+        <w:rPr>
+          <w:rStyle w:val="NormalTok"/>
+        </w:rPr>
+        <w:t xml:space="preserve">    </w:t>
+      </w:r>
+      <w:r>
+        <w:rPr>
+          <w:rStyle w:val="NormalTok"/>
+        </w:rPr>
+        <w:t xml:space="preserve">ser.write(</w:t>
+      </w:r>
+      <w:r>
+        <w:rPr>
+          <w:rStyle w:val="StringTok"/>
+        </w:rPr>
+        <w:t xml:space="preserve">"1"</w:t>
+      </w:r>
+      <w:r>
+        <w:rPr>
+          <w:rStyle w:val="NormalTok"/>
+        </w:rPr>
+        <w:t xml:space="preserve">)</w:t>
+      </w:r>
+    </w:p>
+    <w:p>
+      <w:r>
+        <w:t xml:space="preserve">就可以向串口发送一个字符1。</w:t>
+      </w:r>
+    </w:p>
+    <w:bookmarkStart w:id="53" w:name="网页通信"/>
+    <w:p>
+      <w:pPr>
+        <w:pStyle w:val="Heading2"/>
+      </w:pPr>
+      <w:r>
+        <w:t xml:space="preserve">网页通信</w:t>
+      </w:r>
+    </w:p>
+    <w:bookmarkEnd w:id="53"/>
+    <w:p>
+      <w:r>
+        <w:rPr>
+          <w:b/>
+        </w:rPr>
+        <w:t xml:space="preserve">Ajax</w:t>
+      </w:r>
+      <w:r>
+        <w:t xml:space="preserve"> </w:t>
+      </w:r>
+      <w:r>
+        <w:t xml:space="preserve">AJAX</w:t>
+      </w:r>
+      <w:r>
+        <w:t xml:space="preserve"> </w:t>
+      </w:r>
+      <w:r>
+        <w:rPr>
+          <w:rStyle w:val="FootnoteRef"/>
+        </w:rPr>
+        <w:footnoteReference w:id="54"/>
+      </w:r>
+      <w:r>
+        <w:t xml:space="preserve"> </w:t>
+      </w:r>
+      <w:r>
+        <w:t xml:space="preserve">是由Jesse James Gaiiett创造的名词，是指一种创建交互式网页应用的网页开发技术。 系统主要用Ajax来实现实时温度显示，通过直接访问JSON数据的情况下，可以在不需要刷新页面的情况下直接读取数据。</w:t>
+      </w:r>
+    </w:p>
+    <w:bookmarkStart w:id="55" w:name="数据可视化框架选择"/>
+    <w:p>
+      <w:pPr>
+        <w:pStyle w:val="Heading2"/>
+      </w:pPr>
+      <w:r>
+        <w:t xml:space="preserve">数据可视化框架选择</w:t>
+      </w:r>
+    </w:p>
+    <w:bookmarkEnd w:id="55"/>
+    <w:p>
+      <w:r>
+        <w:rPr>
+          <w:b/>
+        </w:rPr>
+        <w:t xml:space="preserve">HighCharts</w:t>
+      </w:r>
+      <w:r>
+        <w:t xml:space="preserve"> </w:t>
+      </w:r>
+      <w:r>
+        <w:t xml:space="preserve">Highcharts 是一个用纯JavaScript编写的一个图表库， 能够很简单便捷的在web网站或是web应用程序添加有交互性的图表，并且免费提供给个人学习、个人网站和非商业用途使用。HighCharts支持的图表类型有曲线图、区域图、柱状图、饼状图、散状点图和综合图表。</w:t>
+      </w:r>
+      <w:r>
+        <w:t xml:space="preserve"> </w:t>
+      </w:r>
+      <w:r>
+        <w:rPr>
+          <w:b/>
+        </w:rPr>
+        <w:t xml:space="preserve">D3.js</w:t>
+      </w:r>
+    </w:p>
+    <w:bookmarkStart w:id="56" w:name="本地系统设计"/>
+    <w:p>
+      <w:pPr>
+        <w:pStyle w:val="Heading1"/>
+      </w:pPr>
+      <w:r>
+        <w:t xml:space="preserve">本地系统设计</w:t>
+      </w:r>
+    </w:p>
+    <w:bookmarkEnd w:id="56"/>
+    <w:bookmarkStart w:id="57" w:name="硬件设计"/>
+    <w:p>
+      <w:pPr>
+        <w:pStyle w:val="Heading2"/>
+      </w:pPr>
+      <w:r>
+        <w:t xml:space="preserve">硬件设计</w:t>
+      </w:r>
+    </w:p>
+    <w:bookmarkEnd w:id="57"/>
+    <w:bookmarkStart w:id="58" w:name="raspberry-pi"/>
+    <w:p>
+      <w:pPr>
+        <w:pStyle w:val="Heading3"/>
+      </w:pPr>
+      <w:r>
+        <w:t xml:space="preserve">Raspberry Pi</w:t>
+      </w:r>
+    </w:p>
+    <w:bookmarkEnd w:id="58"/>
+    <w:p>
+      <w:r>
+        <w:t xml:space="preserve">Raspberry Pi开发板与Arduino开发板，通过USB方口线连接。 Raspberry Pi可以直接运行Debian GNU/Linux系统，通过网线上网，并从服务器中读取数据，同时借由Python语言收发串口数据。</w:t>
+      </w:r>
+    </w:p>
+    <w:bookmarkStart w:id="59" w:name="arduino-1"/>
+    <w:p>
+      <w:pPr>
+        <w:pStyle w:val="Heading3"/>
+      </w:pPr>
+      <w:r>
+        <w:t xml:space="preserve">Arduino</w:t>
+      </w:r>
+    </w:p>
+    <w:bookmarkEnd w:id="59"/>
+    <w:bookmarkStart w:id="60" w:name="软件设计"/>
+    <w:p>
+      <w:pPr>
+        <w:pStyle w:val="Heading2"/>
+      </w:pPr>
+      <w:r>
+        <w:t xml:space="preserve">软件设计</w:t>
+      </w:r>
+    </w:p>
+    <w:bookmarkEnd w:id="60"/>
+    <w:bookmarkStart w:id="61" w:name="arduino程序设计"/>
+    <w:p>
+      <w:pPr>
+        <w:pStyle w:val="Heading2"/>
+      </w:pPr>
+      <w:r>
+        <w:t xml:space="preserve">Arduino程序设计</w:t>
+      </w:r>
+    </w:p>
+    <w:bookmarkEnd w:id="61"/>
+    <w:p>
+      <w:r>
+        <w:t xml:space="preserve">Arduino部分硬件程序如下所示，主要负责从串口中读入数据，并用LED显示。 程序流程图如下所示</w:t>
+      </w:r>
+    </w:p>
+    <w:p>
+      <w:r>
+        <w:drawing>
+          <wp:inline>
+            <wp:extent cx="3695700" cy="8064500"/>
+            <wp:effectExtent b="0" l="0" r="0" t="0"/>
+            <wp:docPr descr="Arduino程序流程图" id="1" name="Picture"/>
+            <a:graphic>
+              <a:graphicData uri="http://schemas.openxmlformats.org/drawingml/2006/picture">
+                <pic:pic>
+                  <pic:nvPicPr>
+                    <pic:cNvPr descr="dot/arduino.png" id="0" name="Picture"/>
+                    <pic:cNvPicPr>
+                      <a:picLocks noChangeArrowheads="1" noChangeAspect="1"/>
+                    </pic:cNvPicPr>
+                  </pic:nvPicPr>
+                  <pic:blipFill>
+                    <a:blip r:embed="rId62"/>
+                    <a:stretch>
+                      <a:fillRect/>
+                    </a:stretch>
+                  </pic:blipFill>
+                  <pic:spPr bwMode="auto">
+                    <a:xfrm>
+                      <a:off x="0" y="0"/>
+                      <a:ext cx="3695700" cy="8064500"/>
+                    </a:xfrm>
+                    <a:prstGeom prst="rect">
+                      <a:avLst/>
+                    </a:prstGeom>
+                    <a:noFill/>
+                    <a:ln w="9525">
+                      <a:noFill/>
+                      <a:headEnd/>
+                      <a:tailEnd/>
+                    </a:ln>
+                  </pic:spPr>
+                </pic:pic>
+              </a:graphicData>
+            </a:graphic>
+          </wp:inline>
+        </w:drawing>
+      </w:r>
+    </w:p>
+    <w:p>
+      <w:pPr>
+        <w:pStyle w:val="ImageCaption"/>
+      </w:pPr>
+      <w:r>
         <w:t xml:space="preserve">Arduino程序流程图</w:t>
       </w:r>
     </w:p>
     <w:p>
       <w:r>
+        <w:t xml:space="preserve">系统主要的功能在于接收和传递数据。</w:t>
+      </w:r>
+    </w:p>
+    <w:p>
+      <w:r>
         <w:t xml:space="preserve">代码如下所示</w:t>
       </w:r>
     </w:p>
@@ -1510,7 +1584,7 @@
         <w:t xml:space="preserve">}</w:t>
       </w:r>
     </w:p>
-    <w:bookmarkStart w:id="60" w:name="raspberry-pi程序设计"/>
+    <w:bookmarkStart w:id="63" w:name="raspberry-pi程序设计"/>
     <w:p>
       <w:pPr>
         <w:pStyle w:val="Heading2"/>
@@ -1519,7 +1593,7 @@
         <w:t xml:space="preserve">Raspberry Pi程序设计</w:t>
       </w:r>
     </w:p>
-    <w:bookmarkEnd w:id="60"/>
+    <w:bookmarkEnd w:id="63"/>
     <w:p>
       <w:r>
         <w:drawing>
@@ -1537,7 +1611,7 @@
                     </pic:cNvPicPr>
                   </pic:nvPicPr>
                   <pic:blipFill>
-                    <a:blip r:embed="rId61"/>
+                    <a:blip r:embed="rId64"/>
                     <a:stretch>
                       <a:fillRect/>
                     </a:stretch>
@@ -1572,7 +1646,7 @@
         <w:t xml:space="preserve">Python程序流程图</w:t>
       </w:r>
     </w:p>
-    <w:bookmarkStart w:id="62" w:name="获取数据"/>
+    <w:bookmarkStart w:id="65" w:name="获取数据"/>
     <w:p>
       <w:pPr>
         <w:pStyle w:val="Heading3"/>
@@ -1581,10 +1655,27 @@
         <w:t xml:space="preserve">获取数据</w:t>
       </w:r>
     </w:p>
-    <w:bookmarkEnd w:id="62"/>
-    <w:p>
-      <w:r>
-        <w:t xml:space="preserve">Raspberry Pi端的主要功能便是将数据从 http://www.xianuniversity.com/athome/1 下载下来并解析数据，再将数据用串口通讯的方式传递给Arduino。</w:t>
+    <w:bookmarkEnd w:id="65"/>
+    <w:p>
+      <w:r>
+        <w:t xml:space="preserve">Raspberry Pi端的主要功能便是将数据从</w:t>
+      </w:r>
+      <w:r>
+        <w:t xml:space="preserve"> </w:t>
+      </w:r>
+      <w:hyperlink r:id="rId66">
+        <w:r>
+          <w:rPr>
+            <w:rStyle w:val="Link"/>
+          </w:rPr>
+          <w:t xml:space="preserve">http://www.xianuniversity.com/athome/1</w:t>
+        </w:r>
+      </w:hyperlink>
+      <w:r>
+        <w:t xml:space="preserve"> </w:t>
+      </w:r>
+      <w:r>
+        <w:t xml:space="preserve">[^domain] 下载下来并解析数据，再将数据用串口通讯的方式传递给Arduino。</w:t>
       </w:r>
     </w:p>
     <w:p>
@@ -1823,7 +1914,7 @@
         <w:t xml:space="preserve">将上述中的数据取出来后，通过python中的json库，将json数据转换为数组，将取出数据中的第一个结果中的id的值。</w:t>
       </w:r>
     </w:p>
-    <w:bookmarkStart w:id="63" w:name="串口通讯"/>
+    <w:bookmarkStart w:id="67" w:name="串口通讯"/>
     <w:p>
       <w:pPr>
         <w:pStyle w:val="Heading3"/>
@@ -1832,13 +1923,13 @@
         <w:t xml:space="preserve">串口通讯</w:t>
       </w:r>
     </w:p>
-    <w:bookmarkEnd w:id="63"/>
+    <w:bookmarkEnd w:id="67"/>
     <w:p>
       <w:r>
         <w:t xml:space="preserve">由于python中没有用于串口通讯的库，需要寻找并安装这样一个库，这里就用到了pip这样的包管理工具——用于管理python的库。</w:t>
       </w:r>
     </w:p>
-    <w:bookmarkStart w:id="64" w:name="安装pyserial"/>
+    <w:bookmarkStart w:id="68" w:name="安装pyserial"/>
     <w:p>
       <w:pPr>
         <w:pStyle w:val="Heading4"/>
@@ -1847,7 +1938,7 @@
         <w:t xml:space="preserve">安装pyserial</w:t>
       </w:r>
     </w:p>
-    <w:bookmarkEnd w:id="64"/>
+    <w:bookmarkEnd w:id="68"/>
     <w:p>
       <w:r>
         <w:t xml:space="preserve">pip常用命令有install、uninstall以及search，install顾名思义就是安装，安装pip库如下所示</w:t>
@@ -1856,10 +1947,19 @@
         <w:rPr>
           <w:rStyle w:val="FootnoteRef"/>
         </w:rPr>
-        <w:footnoteReference w:id="65"/>
-      </w:r>
-      <w:r>
-        <w:t xml:space="preserve">，如后代码如下所示:</w:t>
+        <w:footnoteReference w:id="69"/>
+      </w:r>
+      <w:r>
+        <w:t xml:space="preserve">，如后代码如下所示，$</w:t>
+      </w:r>
+      <w:r>
+        <w:rPr>
+          <w:rStyle w:val="FootnoteRef"/>
+        </w:rPr>
+        <w:footnoteReference w:id="70"/>
+      </w:r>
+      <w:r>
+        <w:t xml:space="preserve">开头:</w:t>
       </w:r>
     </w:p>
     <w:p>
@@ -1892,6 +1992,12 @@
       </w:r>
       <w:r>
         <w:rPr>
+          <w:rStyle w:val="OtherTok"/>
+        </w:rPr>
+        <w:t xml:space="preserve">$pip</w:t>
+      </w:r>
+      <w:r>
+        <w:rPr>
           <w:rStyle w:val="NormalTok"/>
         </w:rPr>
         <w:t xml:space="preserve"> </w:t>
@@ -1900,22 +2006,22 @@
         <w:rPr>
           <w:rStyle w:val="KeywordTok"/>
         </w:rPr>
-        <w:t xml:space="preserve">pip</w:t>
-      </w:r>
-      <w:r>
-        <w:rPr>
-          <w:rStyle w:val="NormalTok"/>
-        </w:rPr>
-        <w:t xml:space="preserve"> </w:t>
-      </w:r>
-      <w:r>
-        <w:rPr>
-          <w:rStyle w:val="NormalTok"/>
-        </w:rPr>
-        <w:t xml:space="preserve">install pyserial</w:t>
-      </w:r>
-    </w:p>
-    <w:bookmarkStart w:id="66" w:name="python串口通讯"/>
+        <w:t xml:space="preserve">install</w:t>
+      </w:r>
+      <w:r>
+        <w:rPr>
+          <w:rStyle w:val="NormalTok"/>
+        </w:rPr>
+        <w:t xml:space="preserve"> </w:t>
+      </w:r>
+      <w:r>
+        <w:rPr>
+          <w:rStyle w:val="NormalTok"/>
+        </w:rPr>
+        <w:t xml:space="preserve">pyserial</w:t>
+      </w:r>
+    </w:p>
+    <w:bookmarkStart w:id="71" w:name="python串口通讯"/>
     <w:p>
       <w:pPr>
         <w:pStyle w:val="Heading3"/>
@@ -1924,7 +2030,7 @@
         <w:t xml:space="preserve">python串口通讯</w:t>
       </w:r>
     </w:p>
-    <w:bookmarkEnd w:id="66"/>
+    <w:bookmarkEnd w:id="71"/>
     <w:p>
       <w:r>
         <w:t xml:space="preserve">在Linux内核的系统</w:t>
@@ -1933,7 +2039,7 @@
         <w:rPr>
           <w:rStyle w:val="FootnoteRef"/>
         </w:rPr>
-        <w:footnoteReference w:id="67"/>
+        <w:footnoteReference w:id="72"/>
       </w:r>
       <w:r>
         <w:t xml:space="preserve">中虚拟串口用的节点是ttyACM，位于/dev目录下。</w:t>
@@ -1982,7 +2088,7 @@
     </w:p>
     <w:p>
       <w:r>
-        <w:t xml:space="preserve">这句代码的意思便是打开这个设备，以9600的速率传输数据。</w:t>
+        <w:t xml:space="preserve">便是打开这个设备，以9600的速率传输数据。</w:t>
       </w:r>
     </w:p>
     <w:p>
@@ -2467,7 +2573,7 @@
         <w:t xml:space="preserve">"Bad URL or timeout"</w:t>
       </w:r>
     </w:p>
-    <w:bookmarkStart w:id="68" w:name="网络系统设计"/>
+    <w:bookmarkStart w:id="73" w:name="网络系统设计"/>
     <w:p>
       <w:pPr>
         <w:pStyle w:val="Heading1"/>
@@ -2476,8 +2582,8 @@
         <w:t xml:space="preserve">网络系统设计</w:t>
       </w:r>
     </w:p>
-    <w:bookmarkEnd w:id="68"/>
-    <w:bookmarkStart w:id="69" w:name="网络服务程序设计"/>
+    <w:bookmarkEnd w:id="73"/>
+    <w:bookmarkStart w:id="74" w:name="网络服务程序设计"/>
     <w:p>
       <w:pPr>
         <w:pStyle w:val="Heading2"/>
@@ -2486,7 +2592,7 @@
         <w:t xml:space="preserve">网络服务程序设计</w:t>
       </w:r>
     </w:p>
-    <w:bookmarkEnd w:id="69"/>
+    <w:bookmarkEnd w:id="74"/>
     <w:p>
       <w:r>
         <w:t xml:space="preserve">对于物联网系统网络的核心是构建一个RESTful服务，而这构建RESTful的核心便是基础的HTPP协议。基础的HTTP协议便是:GET、POST、PUT、DELETE。它们分别对应四种基本操作：GET用来获取资源，POST用来新建资源（也可以用于更新资源），PUT用来更新资源，DELETE用来删除资源。</w:t>
@@ -2813,7 +2919,23 @@
         <w:t xml:space="preserve">一个PUT动作但是我们更新资源，就好比是我们创建一个日志或者一个说说一样。DELETE动作，便是删除动作了，而这也是一个物联网系统服务所需要的。</w:t>
       </w:r>
     </w:p>
-    <w:bookmarkStart w:id="70" w:name="网站前台设计"/>
+    <w:p>
+      <w:r>
+        <w:t xml:space="preserve">而我们构建一个REST服务也就相当于是诸如我们get一个URL下的某个数据</w:t>
+      </w:r>
+    </w:p>
+    <w:p>
+      <w:pPr>
+        <w:pStyle w:val="SourceCode"/>
+      </w:pPr>
+      <w:r>
+        <w:rPr>
+          <w:rStyle w:val="VerbatimChar"/>
+        </w:rPr>
+        <w:t xml:space="preserve">$curl http://www.xianuniversity.com/athome/1</w:t>
+      </w:r>
+    </w:p>
+    <w:bookmarkStart w:id="75" w:name="网站前台设计"/>
     <w:p>
       <w:pPr>
         <w:pStyle w:val="Heading2"/>
@@ -2822,10 +2944,167 @@
         <w:t xml:space="preserve">网站前台设计</w:t>
       </w:r>
     </w:p>
-    <w:bookmarkEnd w:id="70"/>
+    <w:bookmarkEnd w:id="75"/>
     <w:p>
       <w:r>
         <w:t xml:space="preserve">在对网站前台设计的时候，在考虑不同移动设备的兼容的同时，也需要保持一个良好可用的结构。而系统在前台的主要功能是在于控制物体的状态、显示一些数值的变化，控制物体状态的关键在于如何将数据由前台POST到后台，在网页端可以用POST，而在移动端则可以用JSON API。</w:t>
+      </w:r>
+    </w:p>
+    <w:bookmarkStart w:id="76" w:name="ajax"/>
+    <w:p>
+      <w:pPr>
+        <w:pStyle w:val="Heading3"/>
+      </w:pPr>
+      <w:r>
+        <w:t xml:space="preserve">Ajax</w:t>
+      </w:r>
+    </w:p>
+    <w:bookmarkEnd w:id="76"/>
+    <w:p>
+      <w:pPr>
+        <w:pStyle w:val="Compact"/>
+        <w:numPr>
+          <w:numId w:val="2"/>
+          <w:ilvl w:val="0"/>
+        </w:numPr>
+      </w:pPr>
+      <w:r>
+        <w:t xml:space="preserve">AJAX : Asynchronous JavaScript and XML（异步的 JavaScript 和 XML）。</w:t>
+      </w:r>
+    </w:p>
+    <w:p>
+      <w:pPr>
+        <w:pStyle w:val="Compact"/>
+        <w:numPr>
+          <w:numId w:val="2"/>
+          <w:ilvl w:val="0"/>
+        </w:numPr>
+      </w:pPr>
+      <w:r>
+        <w:t xml:space="preserve">AJAX 不是新的编程语言，而是一种使用现有标准的新方法。</w:t>
+      </w:r>
+    </w:p>
+    <w:p>
+      <w:pPr>
+        <w:pStyle w:val="Compact"/>
+        <w:numPr>
+          <w:numId w:val="2"/>
+          <w:ilvl w:val="0"/>
+        </w:numPr>
+      </w:pPr>
+      <w:r>
+        <w:t xml:space="preserve">AJAX 是与服务器交换数据并更新部分网页的艺术，在不重新加载整个页面的情况下。</w:t>
+      </w:r>
+    </w:p>
+    <w:p>
+      <w:r>
+        <w:t xml:space="preserve">剥离后的Ajax部分代码如下所示，主要用的是 jQuery 框架的 getJSON 来实现的</w:t>
+      </w:r>
+    </w:p>
+    <w:p>
+      <w:pPr>
+        <w:pStyle w:val="SourceCode"/>
+      </w:pPr>
+      <w:r>
+        <w:rPr>
+          <w:rStyle w:val="VerbatimChar"/>
+        </w:rPr>
+        <w:t xml:space="preserve">var dataLength = [];</w:t>
+      </w:r>
+      <w:r>
+        <w:br w:type="textWrapping"/>
+      </w:r>
+      <w:r>
+        <w:rPr>
+          <w:rStyle w:val="VerbatimChar"/>
+        </w:rPr>
+        <w:t xml:space="preserve"/>
+      </w:r>
+      <w:r>
+        <w:br w:type="textWrapping"/>
+      </w:r>
+      <w:r>
+        <w:rPr>
+          <w:rStyle w:val="VerbatimChar"/>
+        </w:rPr>
+        <w:t xml:space="preserve">function drawTemp() {</w:t>
+      </w:r>
+      <w:r>
+        <w:br w:type="textWrapping"/>
+      </w:r>
+      <w:r>
+        <w:rPr>
+          <w:rStyle w:val="VerbatimChar"/>
+        </w:rPr>
+        <w:t xml:space="preserve">    var zero = [];</w:t>
+      </w:r>
+      <w:r>
+        <w:br w:type="textWrapping"/>
+      </w:r>
+      <w:r>
+        <w:rPr>
+          <w:rStyle w:val="VerbatimChar"/>
+        </w:rPr>
+        <w:t xml:space="preserve">    $.getJSON('/athome/', function(json) {</w:t>
+      </w:r>
+      <w:r>
+        <w:br w:type="textWrapping"/>
+      </w:r>
+      <w:r>
+        <w:rPr>
+          <w:rStyle w:val="VerbatimChar"/>
+        </w:rPr>
+        <w:t xml:space="preserve">        var items = [];</w:t>
+      </w:r>
+      <w:r>
+        <w:br w:type="textWrapping"/>
+      </w:r>
+      <w:r>
+        <w:rPr>
+          <w:rStyle w:val="VerbatimChar"/>
+        </w:rPr>
+        <w:t xml:space="preserve">        dataLength.push(json.length);</w:t>
+      </w:r>
+      <w:r>
+        <w:br w:type="textWrapping"/>
+      </w:r>
+      <w:r>
+        <w:rPr>
+          <w:rStyle w:val="VerbatimChar"/>
+        </w:rPr>
+        <w:t xml:space="preserve">        $.each(json, function(key, val) {</w:t>
+      </w:r>
+      <w:r>
+        <w:br w:type="textWrapping"/>
+      </w:r>
+      <w:r>
+        <w:rPr>
+          <w:rStyle w:val="VerbatimChar"/>
+        </w:rPr>
+        <w:t xml:space="preserve">            zero.push(val.temperature);</w:t>
+      </w:r>
+      <w:r>
+        <w:br w:type="textWrapping"/>
+      </w:r>
+      <w:r>
+        <w:rPr>
+          <w:rStyle w:val="VerbatimChar"/>
+        </w:rPr>
+        <w:t xml:space="preserve">        });</w:t>
+      </w:r>
+      <w:r>
+        <w:br w:type="textWrapping"/>
+      </w:r>
+      <w:r>
+        <w:rPr>
+          <w:rStyle w:val="VerbatimChar"/>
+        </w:rPr>
+        <w:t xml:space="preserve">};</w:t>
+      </w:r>
+    </w:p>
+    <w:p>
+      <w:r>
+        <w:t xml:space="preserve">实际上，我们做的只是从 /athome/ 下面获取数据，再将数据堆到数组里面，再把这部分放到图形中。</w:t>
       </w:r>
     </w:p>
   </w:body>
@@ -2834,7 +3113,7 @@
 
 <file path=word/footnotes.xml><?xml version="1.0" encoding="utf-8"?>
 <w:footnotes xmlns:w="http://schemas.openxmlformats.org/wordprocessingml/2006/main" xmlns:m="http://schemas.openxmlformats.org/officeDocument/2006/math" xmlns:r="http://schemas.openxmlformats.org/officeDocument/2006/relationships" xmlns:o="urn:schemas-microsoft-com:office:office" xmlns:v="urn:schemas-microsoft-com:vml" xmlns:w10="urn:schemas-microsoft-com:office:word" xmlns:a="http://schemas.openxmlformats.org/drawingml/2006/main" xmlns:pic="http://schemas.openxmlformats.org/drawingml/2006/picture" xmlns:wp="http://schemas.openxmlformats.org/drawingml/2006/wordprocessingDrawing">
-  <w:footnote w:id="33">
+  <w:footnote w:id="34">
     <w:p>
       <w:pPr>
         <w:pStyle w:val="FootnoteText"/>
@@ -2850,7 +3129,7 @@
       </w:r>
     </w:p>
   </w:footnote>
-  <w:footnote w:id="37">
+  <w:footnote w:id="38">
     <w:p>
       <w:pPr>
         <w:pStyle w:val="FootnoteText"/>
@@ -2863,22 +3142,6 @@
       </w:r>
       <w:r>
         <w:t xml:space="preserve">Representational State Transfer</w:t>
-      </w:r>
-    </w:p>
-  </w:footnote>
-  <w:footnote w:id="41">
-    <w:p>
-      <w:pPr>
-        <w:pStyle w:val="FootnoteText"/>
-      </w:pPr>
-      <w:r>
-        <w:rPr>
-          <w:rStyle w:val="FootnoteRef"/>
-        </w:rPr>
-        <w:footnoteRef/>
-      </w:r>
-      <w:r>
-        <w:t xml:space="preserve">JavaScript Object Notation</w:t>
       </w:r>
     </w:p>
   </w:footnote>
@@ -2894,11 +3157,27 @@
         <w:footnoteRef/>
       </w:r>
       <w:r>
+        <w:t xml:space="preserve">JavaScript Object Notation</w:t>
+      </w:r>
+    </w:p>
+  </w:footnote>
+  <w:footnote w:id="43">
+    <w:p>
+      <w:pPr>
+        <w:pStyle w:val="FootnoteText"/>
+      </w:pPr>
+      <w:r>
+        <w:rPr>
+          <w:rStyle w:val="FootnoteRef"/>
+        </w:rPr>
+        <w:footnoteRef/>
+      </w:r>
+      <w:r>
         <w:t xml:space="preserve">（包括C, C++, C#, Java, JavaScript, Perl, Python等）</w:t>
       </w:r>
     </w:p>
   </w:footnote>
-  <w:footnote w:id="44">
+  <w:footnote w:id="45">
     <w:p>
       <w:pPr>
         <w:pStyle w:val="FootnoteText"/>
@@ -2914,7 +3193,7 @@
       </w:r>
     </w:p>
   </w:footnote>
-  <w:footnote w:id="47">
+  <w:footnote w:id="48">
     <w:p>
       <w:pPr>
         <w:pStyle w:val="FootnoteText"/>
@@ -2939,7 +3218,7 @@
       </w:r>
     </w:p>
   </w:footnote>
-  <w:footnote w:id="65">
+  <w:footnote w:id="54">
     <w:p>
       <w:pPr>
         <w:pStyle w:val="FootnoteText"/>
@@ -2951,11 +3230,20 @@
         <w:footnoteRef/>
       </w:r>
       <w:r>
-        <w:t xml:space="preserve">在Windows系统中需要先安装pip，再安装pyserial</w:t>
+        <w:t xml:space="preserve">“</w:t>
+      </w:r>
+      <w:r>
+        <w:t xml:space="preserve">Asynchronous JavaScript and XML</w:t>
+      </w:r>
+      <w:r>
+        <w:t xml:space="preserve">”</w:t>
+      </w:r>
+      <w:r>
+        <w:t xml:space="preserve">（异步JavaScript和XML)</w:t>
       </w:r>
     </w:p>
   </w:footnote>
-  <w:footnote w:id="67">
+  <w:footnote w:id="69">
     <w:p>
       <w:pPr>
         <w:pStyle w:val="FootnoteText"/>
@@ -2967,7 +3255,39 @@
         <w:footnoteRef/>
       </w:r>
       <w:r>
-        <w:t xml:space="preserve">在Windows系统上，只需要将/dev/ttyACM0改为对应的com口</w:t>
+        <w:t xml:space="preserve">在Windows系统中需要先安装pip，再安装pyserial。</w:t>
+      </w:r>
+    </w:p>
+  </w:footnote>
+  <w:footnote w:id="70">
+    <w:p>
+      <w:pPr>
+        <w:pStyle w:val="FootnoteText"/>
+      </w:pPr>
+      <w:r>
+        <w:rPr>
+          <w:rStyle w:val="FootnoteRef"/>
+        </w:rPr>
+        <w:footnoteRef/>
+      </w:r>
+      <w:r>
+        <w:t xml:space="preserve">指在*nix系统的终端中执行的命令。</w:t>
+      </w:r>
+    </w:p>
+  </w:footnote>
+  <w:footnote w:id="72">
+    <w:p>
+      <w:pPr>
+        <w:pStyle w:val="FootnoteText"/>
+      </w:pPr>
+      <w:r>
+        <w:rPr>
+          <w:rStyle w:val="FootnoteRef"/>
+        </w:rPr>
+        <w:footnoteRef/>
+      </w:r>
+      <w:r>
+        <w:t xml:space="preserve">在Windows系统上，只需要将/dev/ttyACM0改为对应的com口。</w:t>
       </w:r>
     </w:p>
   </w:footnote>
@@ -2977,7 +3297,7 @@
 <file path=word/numbering.xml><?xml version="1.0" encoding="utf-8"?>
 <w:numbering xmlns:w="http://schemas.openxmlformats.org/wordprocessingml/2006/main">
   <w:abstractNum w:abstractNumId="0">
-    <w:nsid w:val="a4230534"/>
+    <w:nsid w:val="50e571e8"/>
     <w:multiLevelType w:val="multilevel"/>
     <w:lvl w:ilvl="0">
       <w:numFmt w:val="bullet"/>
@@ -3057,8 +3377,92 @@
       </w:pPr>
     </w:lvl>
   </w:abstractNum>
+  <w:abstractNum w:abstractNumId="2">
+    <w:nsid w:val="9d1fde13"/>
+    <w:multiLevelType w:val="multilevel"/>
+    <w:lvl w:ilvl="0">
+      <w:numFmt w:val="bullet"/>
+      <w:lvlText w:val="•"/>
+      <w:lvlJc w:val="left"/>
+      <w:pPr>
+        <w:tabs>
+          <w:tab w:val="num" w:pos="0"/>
+        </w:tabs>
+        <w:ind w:left="480" w:hanging="480"/>
+      </w:pPr>
+    </w:lvl>
+    <w:lvl w:ilvl="1">
+      <w:numFmt w:val="bullet"/>
+      <w:lvlText w:val="–"/>
+      <w:lvlJc w:val="left"/>
+      <w:pPr>
+        <w:tabs>
+          <w:tab w:val="num" w:pos="720"/>
+        </w:tabs>
+        <w:ind w:left="1200" w:hanging="480"/>
+      </w:pPr>
+    </w:lvl>
+    <w:lvl w:ilvl="2">
+      <w:numFmt w:val="bullet"/>
+      <w:lvlText w:val="•"/>
+      <w:lvlJc w:val="left"/>
+      <w:pPr>
+        <w:tabs>
+          <w:tab w:val="num" w:pos="1440"/>
+        </w:tabs>
+        <w:ind w:left="1920" w:hanging="480"/>
+      </w:pPr>
+    </w:lvl>
+    <w:lvl w:ilvl="3">
+      <w:numFmt w:val="bullet"/>
+      <w:lvlText w:val="–"/>
+      <w:lvlJc w:val="left"/>
+      <w:pPr>
+        <w:tabs>
+          <w:tab w:val="num" w:pos="2160"/>
+        </w:tabs>
+        <w:ind w:left="2640" w:hanging="480"/>
+      </w:pPr>
+    </w:lvl>
+    <w:lvl w:ilvl="4">
+      <w:numFmt w:val="bullet"/>
+      <w:lvlText w:val="•"/>
+      <w:lvlJc w:val="left"/>
+      <w:pPr>
+        <w:tabs>
+          <w:tab w:val="num" w:pos="2880"/>
+        </w:tabs>
+        <w:ind w:left="3360" w:hanging="480"/>
+      </w:pPr>
+    </w:lvl>
+    <w:lvl w:ilvl="5">
+      <w:numFmt w:val="bullet"/>
+      <w:lvlText w:val="–"/>
+      <w:lvlJc w:val="left"/>
+      <w:pPr>
+        <w:tabs>
+          <w:tab w:val="num" w:pos="3600"/>
+        </w:tabs>
+        <w:ind w:left="4080" w:hanging="480"/>
+      </w:pPr>
+    </w:lvl>
+    <w:lvl w:ilvl="6">
+      <w:numFmt w:val="bullet"/>
+      <w:lvlText w:val="•"/>
+      <w:lvlJc w:val="left"/>
+      <w:pPr>
+        <w:tabs>
+          <w:tab w:val="num" w:pos="4320"/>
+        </w:tabs>
+        <w:ind w:left="4800" w:hanging="480"/>
+      </w:pPr>
+    </w:lvl>
+  </w:abstractNum>
   <w:num w:numId="1">
     <w:abstractNumId w:val="0"/>
+  </w:num>
+  <w:num w:numId="2">
+    <w:abstractNumId w:val="2"/>
   </w:num>
 </w:numbering>
 </file>

</xml_diff>